<commit_message>
Sept 4 Research save 2
</commit_message>
<xml_diff>
--- a/Research Project for Game Presentation.docx
+++ b/Research Project for Game Presentation.docx
@@ -4,8 +4,85 @@
   <w:body>
     <w:p>
       <w:pPr>
-        <w:pStyle w:val="ListParagraph"/>
-        <w:ind w:left="1440"/>
+        <w:rPr>
+          <w:b/>
+          <w:bCs/>
+        </w:rPr>
+      </w:pPr>
+      <w:r>
+        <w:rPr>
+          <w:b/>
+          <w:bCs/>
+        </w:rPr>
+        <w:t>Aimee Shoun</w:t>
+      </w:r>
+      <w:bookmarkStart w:id="0" w:name="_GoBack"/>
+      <w:bookmarkEnd w:id="0"/>
+    </w:p>
+    <w:p>
+      <w:pPr>
+        <w:rPr>
+          <w:b/>
+          <w:bCs/>
+        </w:rPr>
+      </w:pPr>
+      <w:r>
+        <w:rPr>
+          <w:b/>
+          <w:bCs/>
+        </w:rPr>
+        <w:t>Game Essentials</w:t>
+      </w:r>
+    </w:p>
+    <w:p>
+      <w:pPr>
+        <w:rPr>
+          <w:b/>
+          <w:bCs/>
+        </w:rPr>
+      </w:pPr>
+      <w:r>
+        <w:rPr>
+          <w:b/>
+          <w:bCs/>
+        </w:rPr>
+        <w:t xml:space="preserve">Sept </w:t>
+      </w:r>
+      <w:proofErr w:type="gramStart"/>
+      <w:r>
+        <w:rPr>
+          <w:b/>
+          <w:bCs/>
+        </w:rPr>
+        <w:t>2</w:t>
+      </w:r>
+      <w:proofErr w:type="gramEnd"/>
+      <w:r>
+        <w:rPr>
+          <w:b/>
+          <w:bCs/>
+        </w:rPr>
+        <w:t xml:space="preserve"> 2020</w:t>
+      </w:r>
+    </w:p>
+    <w:p>
+      <w:pPr>
+        <w:rPr>
+          <w:b/>
+          <w:bCs/>
+        </w:rPr>
+      </w:pPr>
+      <w:r>
+        <w:rPr>
+          <w:b/>
+          <w:bCs/>
+        </w:rPr>
+        <w:t>Research Game</w:t>
+      </w:r>
+    </w:p>
+    <w:p>
+      <w:pPr>
+        <w:ind w:left="3600" w:firstLine="720"/>
         <w:rPr>
           <w:b/>
           <w:bCs/>
@@ -89,6 +166,251 @@
     </w:p>
     <w:p>
       <w:pPr>
+        <w:ind w:firstLine="360"/>
+        <w:rPr>
+          <w:rFonts w:ascii="Arial" w:hAnsi="Arial" w:cs="Arial"/>
+          <w:sz w:val="18"/>
+          <w:szCs w:val="18"/>
+        </w:rPr>
+      </w:pPr>
+      <w:r>
+        <w:rPr>
+          <w:rFonts w:ascii="Arial" w:hAnsi="Arial" w:cs="Arial"/>
+          <w:sz w:val="18"/>
+          <w:szCs w:val="18"/>
+        </w:rPr>
+        <w:t xml:space="preserve">It will be two babies working together to break out of daycare to get home to mommy. They will use there vomit and dirty diapers to fight bad evil </w:t>
+      </w:r>
+      <w:proofErr w:type="gramStart"/>
+      <w:r>
+        <w:rPr>
+          <w:rFonts w:ascii="Arial" w:hAnsi="Arial" w:cs="Arial"/>
+          <w:sz w:val="18"/>
+          <w:szCs w:val="18"/>
+        </w:rPr>
+        <w:t>nannies .</w:t>
+      </w:r>
+      <w:proofErr w:type="gramEnd"/>
+      <w:r>
+        <w:rPr>
+          <w:rFonts w:ascii="Arial" w:hAnsi="Arial" w:cs="Arial"/>
+          <w:sz w:val="18"/>
+          <w:szCs w:val="18"/>
+        </w:rPr>
+        <w:t xml:space="preserve"> Imaginary friend creatures will appear to help the babies by providing hints and missions.</w:t>
+      </w:r>
+    </w:p>
+    <w:p>
+      <w:pPr>
+        <w:pStyle w:val="NormalWeb"/>
+        <w:rPr>
+          <w:rFonts w:ascii="Arial" w:hAnsi="Arial" w:cs="Arial"/>
+          <w:sz w:val="18"/>
+          <w:szCs w:val="18"/>
+        </w:rPr>
+      </w:pPr>
+      <w:hyperlink r:id="rId5" w:tgtFrame="_blank" w:history="1">
+        <w:r>
+          <w:rPr>
+            <w:rStyle w:val="Hyperlink"/>
+            <w:rFonts w:ascii="Arial" w:hAnsi="Arial" w:cs="Arial"/>
+            <w:sz w:val="18"/>
+            <w:szCs w:val="18"/>
+            <w:u w:val="none"/>
+          </w:rPr>
+          <w:t>https://www.youtube.com/watch?v=QpnY1G3vt_0</w:t>
+        </w:r>
+      </w:hyperlink>
+    </w:p>
+    <w:p>
+      <w:pPr>
+        <w:pStyle w:val="NormalWeb"/>
+        <w:rPr>
+          <w:rFonts w:ascii="Arial" w:hAnsi="Arial" w:cs="Arial"/>
+          <w:sz w:val="18"/>
+          <w:szCs w:val="18"/>
+        </w:rPr>
+      </w:pPr>
+      <w:r>
+        <w:rPr>
+          <w:rFonts w:ascii="Arial" w:hAnsi="Arial" w:cs="Arial"/>
+          <w:sz w:val="18"/>
+          <w:szCs w:val="18"/>
+        </w:rPr>
+        <w:t xml:space="preserve">Very </w:t>
+      </w:r>
+      <w:proofErr w:type="spellStart"/>
+      <w:r>
+        <w:rPr>
+          <w:rFonts w:ascii="Arial" w:hAnsi="Arial" w:cs="Arial"/>
+          <w:sz w:val="18"/>
+          <w:szCs w:val="18"/>
+        </w:rPr>
+        <w:t>Simular</w:t>
+      </w:r>
+      <w:proofErr w:type="spellEnd"/>
+      <w:r>
+        <w:rPr>
+          <w:rFonts w:ascii="Arial" w:hAnsi="Arial" w:cs="Arial"/>
+          <w:sz w:val="18"/>
+          <w:szCs w:val="18"/>
+        </w:rPr>
+        <w:t xml:space="preserve"> to unravel because you will be using two </w:t>
+      </w:r>
+      <w:proofErr w:type="gramStart"/>
+      <w:r>
+        <w:rPr>
+          <w:rFonts w:ascii="Arial" w:hAnsi="Arial" w:cs="Arial"/>
+          <w:sz w:val="18"/>
+          <w:szCs w:val="18"/>
+        </w:rPr>
+        <w:t>character</w:t>
+      </w:r>
+      <w:proofErr w:type="gramEnd"/>
+      <w:r>
+        <w:rPr>
+          <w:rFonts w:ascii="Arial" w:hAnsi="Arial" w:cs="Arial"/>
+          <w:sz w:val="18"/>
+          <w:szCs w:val="18"/>
+        </w:rPr>
+        <w:t xml:space="preserve"> but you will be switching between the two. Unravel is more like a </w:t>
+      </w:r>
+      <w:proofErr w:type="gramStart"/>
+      <w:r>
+        <w:rPr>
+          <w:rFonts w:ascii="Arial" w:hAnsi="Arial" w:cs="Arial"/>
+          <w:sz w:val="18"/>
+          <w:szCs w:val="18"/>
+        </w:rPr>
+        <w:t>two player</w:t>
+      </w:r>
+      <w:proofErr w:type="gramEnd"/>
+      <w:r>
+        <w:rPr>
+          <w:rFonts w:ascii="Arial" w:hAnsi="Arial" w:cs="Arial"/>
+          <w:sz w:val="18"/>
+          <w:szCs w:val="18"/>
+        </w:rPr>
+        <w:t xml:space="preserve"> game where this will be </w:t>
+      </w:r>
+      <w:proofErr w:type="spellStart"/>
+      <w:r>
+        <w:rPr>
+          <w:rFonts w:ascii="Arial" w:hAnsi="Arial" w:cs="Arial"/>
+          <w:sz w:val="18"/>
+          <w:szCs w:val="18"/>
+        </w:rPr>
+        <w:t>strickly</w:t>
+      </w:r>
+      <w:proofErr w:type="spellEnd"/>
+      <w:r>
+        <w:rPr>
+          <w:rFonts w:ascii="Arial" w:hAnsi="Arial" w:cs="Arial"/>
+          <w:sz w:val="18"/>
+          <w:szCs w:val="18"/>
+        </w:rPr>
+        <w:t xml:space="preserve"> a one player game.</w:t>
+      </w:r>
+    </w:p>
+    <w:p>
+      <w:pPr>
+        <w:pStyle w:val="NormalWeb"/>
+        <w:rPr>
+          <w:rFonts w:ascii="Arial" w:hAnsi="Arial" w:cs="Arial"/>
+          <w:sz w:val="18"/>
+          <w:szCs w:val="18"/>
+        </w:rPr>
+      </w:pPr>
+      <w:r>
+        <w:rPr>
+          <w:rFonts w:ascii="Arial" w:hAnsi="Arial" w:cs="Arial"/>
+          <w:sz w:val="18"/>
+          <w:szCs w:val="18"/>
+        </w:rPr>
+        <w:t xml:space="preserve">There will be objects that the babies will find that will give the babies special abilities for a temporary amount of time. Some will </w:t>
+      </w:r>
+      <w:proofErr w:type="gramStart"/>
+      <w:r>
+        <w:rPr>
+          <w:rFonts w:ascii="Arial" w:hAnsi="Arial" w:cs="Arial"/>
+          <w:sz w:val="18"/>
+          <w:szCs w:val="18"/>
+        </w:rPr>
+        <w:t>effect</w:t>
+      </w:r>
+      <w:proofErr w:type="gramEnd"/>
+      <w:r>
+        <w:rPr>
+          <w:rFonts w:ascii="Arial" w:hAnsi="Arial" w:cs="Arial"/>
+          <w:sz w:val="18"/>
+          <w:szCs w:val="18"/>
+        </w:rPr>
+        <w:t xml:space="preserve"> health. Some ability coins will </w:t>
+      </w:r>
+      <w:proofErr w:type="gramStart"/>
+      <w:r>
+        <w:rPr>
+          <w:rFonts w:ascii="Arial" w:hAnsi="Arial" w:cs="Arial"/>
+          <w:sz w:val="18"/>
+          <w:szCs w:val="18"/>
+        </w:rPr>
+        <w:t>effect</w:t>
+      </w:r>
+      <w:proofErr w:type="gramEnd"/>
+      <w:r>
+        <w:rPr>
+          <w:rFonts w:ascii="Arial" w:hAnsi="Arial" w:cs="Arial"/>
+          <w:sz w:val="18"/>
+          <w:szCs w:val="18"/>
+        </w:rPr>
+        <w:t xml:space="preserve"> damage. Some will </w:t>
+      </w:r>
+      <w:proofErr w:type="spellStart"/>
+      <w:proofErr w:type="gramStart"/>
+      <w:r>
+        <w:rPr>
+          <w:rFonts w:ascii="Arial" w:hAnsi="Arial" w:cs="Arial"/>
+          <w:sz w:val="18"/>
+          <w:szCs w:val="18"/>
+        </w:rPr>
+        <w:t>effect</w:t>
+      </w:r>
+      <w:proofErr w:type="spellEnd"/>
+      <w:proofErr w:type="gramEnd"/>
+      <w:r>
+        <w:rPr>
+          <w:rFonts w:ascii="Arial" w:hAnsi="Arial" w:cs="Arial"/>
+          <w:sz w:val="18"/>
+          <w:szCs w:val="18"/>
+        </w:rPr>
+        <w:t xml:space="preserve"> the babies ability to shoot special bullets or </w:t>
+      </w:r>
+      <w:proofErr w:type="spellStart"/>
+      <w:r>
+        <w:rPr>
+          <w:rFonts w:ascii="Arial" w:hAnsi="Arial" w:cs="Arial"/>
+          <w:sz w:val="18"/>
+          <w:szCs w:val="18"/>
+        </w:rPr>
+        <w:t>lazers</w:t>
+      </w:r>
+      <w:proofErr w:type="spellEnd"/>
+      <w:r>
+        <w:rPr>
+          <w:rFonts w:ascii="Arial" w:hAnsi="Arial" w:cs="Arial"/>
+          <w:sz w:val="18"/>
+          <w:szCs w:val="18"/>
+        </w:rPr>
+        <w:t>. The babies will find guns so they can upgrade their weapon through the game. The guns include sling shots, spit balls, nerf guns, water guns, and giant spit</w:t>
+      </w:r>
+    </w:p>
+    <w:p>
+      <w:pPr>
+        <w:ind w:firstLine="360"/>
+      </w:pPr>
+    </w:p>
+    <w:p>
+      <w:pPr>
         <w:pStyle w:val="ListParagraph"/>
         <w:numPr>
           <w:ilvl w:val="0"/>
@@ -247,6 +569,7 @@
         </w:numPr>
       </w:pPr>
       <w:r>
+        <w:lastRenderedPageBreak/>
         <w:t>Grabbing</w:t>
       </w:r>
     </w:p>
@@ -433,7 +756,6 @@
           <w:u w:val="single"/>
         </w:rPr>
       </w:pPr>
-      <w:bookmarkStart w:id="0" w:name="_GoBack"/>
       <w:r>
         <w:rPr>
           <w:b/>
@@ -443,7 +765,6 @@
         <w:t>Aesthetic</w:t>
       </w:r>
     </w:p>
-    <w:bookmarkEnd w:id="0"/>
     <w:p>
       <w:pPr>
         <w:pStyle w:val="ListParagraph"/>
@@ -477,7 +798,6 @@
         </w:numPr>
       </w:pPr>
       <w:r>
-        <w:lastRenderedPageBreak/>
         <w:t>Simple textures for the tables, floor, grass, walls.</w:t>
       </w:r>
     </w:p>
@@ -717,204 +1037,6 @@
       <w:r>
         <w:t>Cheer music</w:t>
       </w:r>
-    </w:p>
-    <w:p>
-      <w:pPr>
-        <w:pStyle w:val="ListParagraph"/>
-        <w:ind w:left="1440"/>
-        <w:rPr>
-          <w:noProof/>
-        </w:rPr>
-      </w:pPr>
-    </w:p>
-    <w:p>
-      <w:pPr>
-        <w:pStyle w:val="ListParagraph"/>
-        <w:ind w:left="1440"/>
-        <w:rPr>
-          <w:noProof/>
-        </w:rPr>
-      </w:pPr>
-    </w:p>
-    <w:p>
-      <w:pPr>
-        <w:pStyle w:val="ListParagraph"/>
-        <w:ind w:left="1440"/>
-        <w:rPr>
-          <w:noProof/>
-        </w:rPr>
-      </w:pPr>
-    </w:p>
-    <w:p>
-      <w:pPr>
-        <w:pStyle w:val="ListParagraph"/>
-        <w:ind w:left="1440"/>
-        <w:rPr>
-          <w:noProof/>
-        </w:rPr>
-      </w:pPr>
-    </w:p>
-    <w:p>
-      <w:pPr>
-        <w:pStyle w:val="ListParagraph"/>
-        <w:ind w:left="1440"/>
-        <w:rPr>
-          <w:noProof/>
-        </w:rPr>
-      </w:pPr>
-    </w:p>
-    <w:p>
-      <w:pPr>
-        <w:pStyle w:val="ListParagraph"/>
-        <w:ind w:left="1440"/>
-        <w:rPr>
-          <w:noProof/>
-        </w:rPr>
-      </w:pPr>
-    </w:p>
-    <w:p>
-      <w:pPr>
-        <w:pStyle w:val="ListParagraph"/>
-        <w:ind w:left="1440"/>
-        <w:rPr>
-          <w:noProof/>
-        </w:rPr>
-      </w:pPr>
-    </w:p>
-    <w:p>
-      <w:pPr>
-        <w:pStyle w:val="ListParagraph"/>
-        <w:ind w:left="1440"/>
-        <w:rPr>
-          <w:noProof/>
-        </w:rPr>
-      </w:pPr>
-    </w:p>
-    <w:p>
-      <w:pPr>
-        <w:pStyle w:val="ListParagraph"/>
-        <w:ind w:left="1440"/>
-        <w:rPr>
-          <w:noProof/>
-        </w:rPr>
-      </w:pPr>
-    </w:p>
-    <w:p>
-      <w:pPr>
-        <w:pStyle w:val="ListParagraph"/>
-        <w:ind w:left="1440"/>
-        <w:rPr>
-          <w:noProof/>
-        </w:rPr>
-      </w:pPr>
-    </w:p>
-    <w:p>
-      <w:pPr>
-        <w:pStyle w:val="ListParagraph"/>
-        <w:ind w:left="1440"/>
-        <w:rPr>
-          <w:noProof/>
-        </w:rPr>
-      </w:pPr>
-    </w:p>
-    <w:p>
-      <w:pPr>
-        <w:pStyle w:val="ListParagraph"/>
-        <w:ind w:left="1440"/>
-        <w:rPr>
-          <w:noProof/>
-        </w:rPr>
-      </w:pPr>
-    </w:p>
-    <w:p>
-      <w:pPr>
-        <w:pStyle w:val="ListParagraph"/>
-        <w:ind w:left="1440"/>
-        <w:rPr>
-          <w:noProof/>
-        </w:rPr>
-      </w:pPr>
-    </w:p>
-    <w:p>
-      <w:pPr>
-        <w:pStyle w:val="ListParagraph"/>
-        <w:ind w:left="1440"/>
-        <w:rPr>
-          <w:noProof/>
-        </w:rPr>
-      </w:pPr>
-    </w:p>
-    <w:p>
-      <w:pPr>
-        <w:pStyle w:val="ListParagraph"/>
-        <w:ind w:left="1440"/>
-        <w:rPr>
-          <w:noProof/>
-        </w:rPr>
-      </w:pPr>
-    </w:p>
-    <w:p>
-      <w:pPr>
-        <w:pStyle w:val="ListParagraph"/>
-        <w:ind w:left="1440"/>
-        <w:rPr>
-          <w:noProof/>
-        </w:rPr>
-      </w:pPr>
-    </w:p>
-    <w:p>
-      <w:pPr>
-        <w:pStyle w:val="ListParagraph"/>
-        <w:ind w:left="1440"/>
-        <w:rPr>
-          <w:noProof/>
-        </w:rPr>
-      </w:pPr>
-    </w:p>
-    <w:p>
-      <w:pPr>
-        <w:pStyle w:val="ListParagraph"/>
-        <w:ind w:left="1440"/>
-        <w:rPr>
-          <w:noProof/>
-        </w:rPr>
-      </w:pPr>
-    </w:p>
-    <w:p>
-      <w:pPr>
-        <w:pStyle w:val="ListParagraph"/>
-        <w:ind w:left="1440"/>
-        <w:rPr>
-          <w:noProof/>
-        </w:rPr>
-      </w:pPr>
-    </w:p>
-    <w:p>
-      <w:pPr>
-        <w:pStyle w:val="ListParagraph"/>
-        <w:ind w:left="1440"/>
-        <w:rPr>
-          <w:noProof/>
-        </w:rPr>
-      </w:pPr>
-    </w:p>
-    <w:p>
-      <w:pPr>
-        <w:pStyle w:val="ListParagraph"/>
-        <w:ind w:left="1440"/>
-        <w:rPr>
-          <w:noProof/>
-        </w:rPr>
-      </w:pPr>
-    </w:p>
-    <w:p>
-      <w:pPr>
-        <w:pStyle w:val="ListParagraph"/>
-        <w:ind w:left="1440"/>
-        <w:rPr>
-          <w:noProof/>
-        </w:rPr>
-      </w:pPr>
     </w:p>
     <w:p>
       <w:pPr>
@@ -991,6 +1113,7 @@
         <w:rPr>
           <w:noProof/>
         </w:rPr>
+        <w:lastRenderedPageBreak/>
         <w:t>I want to use simple pixlated graphics of hearts for the health.</w:t>
       </w:r>
     </w:p>
@@ -1081,7 +1204,7 @@
                     </pic:cNvPicPr>
                   </pic:nvPicPr>
                   <pic:blipFill>
-                    <a:blip r:embed="rId5" cstate="print">
+                    <a:blip r:embed="rId6" cstate="print">
                       <a:extLst>
                         <a:ext uri="{28A0092B-C50C-407E-A947-70E740481C1C}">
                           <a14:useLocalDpi xmlns:a14="http://schemas.microsoft.com/office/drawing/2010/main" val="0"/>
@@ -1176,7 +1299,7 @@
                     </pic:cNvPicPr>
                   </pic:nvPicPr>
                   <pic:blipFill>
-                    <a:blip r:embed="rId6">
+                    <a:blip r:embed="rId7">
                       <a:extLst>
                         <a:ext uri="{28A0092B-C50C-407E-A947-70E740481C1C}">
                           <a14:useLocalDpi xmlns:a14="http://schemas.microsoft.com/office/drawing/2010/main" val="0"/>
@@ -1255,7 +1378,7 @@
                     </pic:cNvPicPr>
                   </pic:nvPicPr>
                   <pic:blipFill>
-                    <a:blip r:embed="rId7">
+                    <a:blip r:embed="rId8">
                       <a:extLst>
                         <a:ext uri="{28A0092B-C50C-407E-A947-70E740481C1C}">
                           <a14:useLocalDpi xmlns:a14="http://schemas.microsoft.com/office/drawing/2010/main" val="0"/>
@@ -1377,7 +1500,7 @@
                     </pic:cNvPicPr>
                   </pic:nvPicPr>
                   <pic:blipFill>
-                    <a:blip r:embed="rId8">
+                    <a:blip r:embed="rId9">
                       <a:extLst>
                         <a:ext uri="{28A0092B-C50C-407E-A947-70E740481C1C}">
                           <a14:useLocalDpi xmlns:a14="http://schemas.microsoft.com/office/drawing/2010/main" val="0"/>
@@ -1430,7 +1553,7 @@
                     </pic:cNvPicPr>
                   </pic:nvPicPr>
                   <pic:blipFill>
-                    <a:blip r:embed="rId9" cstate="print">
+                    <a:blip r:embed="rId10" cstate="print">
                       <a:extLst>
                         <a:ext uri="{28A0092B-C50C-407E-A947-70E740481C1C}">
                           <a14:useLocalDpi xmlns:a14="http://schemas.microsoft.com/office/drawing/2010/main" val="0"/>
@@ -1469,6 +1592,10 @@
           <w:ilvl w:val="0"/>
           <w:numId w:val="3"/>
         </w:numPr>
+        <w:rPr>
+          <w:b/>
+          <w:bCs/>
+        </w:rPr>
       </w:pPr>
       <w:r>
         <w:rPr>
@@ -1501,7 +1628,7 @@
                     </pic:cNvPicPr>
                   </pic:nvPicPr>
                   <pic:blipFill>
-                    <a:blip r:embed="rId10">
+                    <a:blip r:embed="rId11">
                       <a:extLst>
                         <a:ext uri="{28A0092B-C50C-407E-A947-70E740481C1C}">
                           <a14:useLocalDpi xmlns:a14="http://schemas.microsoft.com/office/drawing/2010/main" val="0"/>
@@ -1572,6 +1699,156 @@
     </w:p>
     <w:p>
       <w:pPr>
+        <w:pStyle w:val="NormalWeb"/>
+        <w:numPr>
+          <w:ilvl w:val="0"/>
+          <w:numId w:val="3"/>
+        </w:numPr>
+        <w:rPr>
+          <w:rFonts w:ascii="Arial" w:hAnsi="Arial" w:cs="Arial"/>
+          <w:b/>
+          <w:bCs/>
+          <w:sz w:val="18"/>
+          <w:szCs w:val="18"/>
+        </w:rPr>
+      </w:pPr>
+      <w:r>
+        <w:rPr>
+          <w:rFonts w:ascii="Arial" w:hAnsi="Arial" w:cs="Arial"/>
+          <w:b/>
+          <w:bCs/>
+          <w:sz w:val="18"/>
+          <w:szCs w:val="18"/>
+        </w:rPr>
+        <w:t xml:space="preserve">the platform will be very </w:t>
+      </w:r>
+      <w:proofErr w:type="spellStart"/>
+      <w:r>
+        <w:rPr>
+          <w:rFonts w:ascii="Arial" w:hAnsi="Arial" w:cs="Arial"/>
+          <w:b/>
+          <w:bCs/>
+          <w:sz w:val="18"/>
+          <w:szCs w:val="18"/>
+        </w:rPr>
+        <w:t>simular</w:t>
+      </w:r>
+      <w:proofErr w:type="spellEnd"/>
+      <w:r>
+        <w:rPr>
+          <w:rFonts w:ascii="Arial" w:hAnsi="Arial" w:cs="Arial"/>
+          <w:b/>
+          <w:bCs/>
+          <w:sz w:val="18"/>
+          <w:szCs w:val="18"/>
+        </w:rPr>
+        <w:t xml:space="preserve"> to </w:t>
+      </w:r>
+      <w:proofErr w:type="spellStart"/>
+      <w:r>
+        <w:rPr>
+          <w:rFonts w:ascii="Arial" w:hAnsi="Arial" w:cs="Arial"/>
+          <w:b/>
+          <w:bCs/>
+          <w:sz w:val="18"/>
+          <w:szCs w:val="18"/>
+        </w:rPr>
+        <w:t>skylanders</w:t>
+      </w:r>
+      <w:proofErr w:type="spellEnd"/>
+      <w:r>
+        <w:rPr>
+          <w:rFonts w:ascii="Arial" w:hAnsi="Arial" w:cs="Arial"/>
+          <w:b/>
+          <w:bCs/>
+          <w:sz w:val="18"/>
+          <w:szCs w:val="18"/>
+        </w:rPr>
+        <w:t xml:space="preserve">. It will be a guided obstacle puzzle game with </w:t>
+      </w:r>
+      <w:proofErr w:type="spellStart"/>
+      <w:r>
+        <w:rPr>
+          <w:rFonts w:ascii="Arial" w:hAnsi="Arial" w:cs="Arial"/>
+          <w:b/>
+          <w:bCs/>
+          <w:sz w:val="18"/>
+          <w:szCs w:val="18"/>
+        </w:rPr>
+        <w:t>shootem</w:t>
+      </w:r>
+      <w:proofErr w:type="spellEnd"/>
+      <w:r>
+        <w:rPr>
+          <w:rFonts w:ascii="Arial" w:hAnsi="Arial" w:cs="Arial"/>
+          <w:b/>
+          <w:bCs/>
+          <w:sz w:val="18"/>
+          <w:szCs w:val="18"/>
+        </w:rPr>
+        <w:t xml:space="preserve"> up abilities.</w:t>
+      </w:r>
+    </w:p>
+    <w:p>
+      <w:pPr>
+        <w:pStyle w:val="NormalWeb"/>
+        <w:numPr>
+          <w:ilvl w:val="0"/>
+          <w:numId w:val="3"/>
+        </w:numPr>
+        <w:rPr>
+          <w:rFonts w:ascii="Arial" w:hAnsi="Arial" w:cs="Arial"/>
+          <w:b/>
+          <w:bCs/>
+          <w:sz w:val="18"/>
+          <w:szCs w:val="18"/>
+        </w:rPr>
+      </w:pPr>
+      <w:proofErr w:type="spellStart"/>
+      <w:r>
+        <w:rPr>
+          <w:rFonts w:ascii="Arial" w:hAnsi="Arial" w:cs="Arial"/>
+          <w:b/>
+          <w:bCs/>
+          <w:sz w:val="18"/>
+          <w:szCs w:val="18"/>
+        </w:rPr>
+        <w:t>skylander</w:t>
+      </w:r>
+      <w:proofErr w:type="spellEnd"/>
+    </w:p>
+    <w:p>
+      <w:pPr>
+        <w:pStyle w:val="NormalWeb"/>
+        <w:numPr>
+          <w:ilvl w:val="0"/>
+          <w:numId w:val="3"/>
+        </w:numPr>
+        <w:rPr>
+          <w:rFonts w:ascii="Arial" w:hAnsi="Arial" w:cs="Arial"/>
+          <w:b/>
+          <w:bCs/>
+          <w:sz w:val="18"/>
+          <w:szCs w:val="18"/>
+        </w:rPr>
+      </w:pPr>
+      <w:hyperlink r:id="rId12" w:tgtFrame="_blank" w:history="1">
+        <w:r>
+          <w:rPr>
+            <w:rStyle w:val="Hyperlink"/>
+            <w:rFonts w:ascii="Arial" w:hAnsi="Arial" w:cs="Arial"/>
+            <w:b/>
+            <w:bCs/>
+            <w:sz w:val="18"/>
+            <w:szCs w:val="18"/>
+            <w:u w:val="none"/>
+          </w:rPr>
+          <w:t>https://www.youtube.com/watch?v=HJLUx0qLpXU&amp;t=997s</w:t>
+        </w:r>
+      </w:hyperlink>
+    </w:p>
+    <w:p>
+      <w:pPr>
         <w:pStyle w:val="ListParagraph"/>
         <w:numPr>
           <w:ilvl w:val="0"/>
@@ -1600,7 +1877,7 @@
                     </pic:cNvPicPr>
                   </pic:nvPicPr>
                   <pic:blipFill>
-                    <a:blip r:embed="rId11" cstate="print">
+                    <a:blip r:embed="rId13" cstate="print">
                       <a:extLst>
                         <a:ext uri="{28A0092B-C50C-407E-A947-70E740481C1C}">
                           <a14:useLocalDpi xmlns:a14="http://schemas.microsoft.com/office/drawing/2010/main" val="0"/>
@@ -1671,7 +1948,7 @@
                     </pic:cNvPicPr>
                   </pic:nvPicPr>
                   <pic:blipFill>
-                    <a:blip r:embed="rId12">
+                    <a:blip r:embed="rId14">
                       <a:extLst>
                         <a:ext uri="{28A0092B-C50C-407E-A947-70E740481C1C}">
                           <a14:useLocalDpi xmlns:a14="http://schemas.microsoft.com/office/drawing/2010/main" val="0"/>
@@ -1704,9 +1981,40 @@
       </w:r>
       <w:r>
         <w:rPr>
+          <w:rFonts w:ascii="Arial" w:hAnsi="Arial" w:cs="Arial"/>
+          <w:sz w:val="18"/>
+          <w:szCs w:val="18"/>
+        </w:rPr>
+        <w:t xml:space="preserve"> </w:t>
+      </w:r>
+    </w:p>
+    <w:p>
+      <w:pPr>
+        <w:pStyle w:val="ListParagraph"/>
+        <w:ind w:left="2160"/>
+      </w:pPr>
+    </w:p>
+    <w:p>
+      <w:pPr>
+        <w:pStyle w:val="ListParagraph"/>
+        <w:numPr>
+          <w:ilvl w:val="0"/>
+          <w:numId w:val="3"/>
+        </w:numPr>
+      </w:pPr>
+      <w:r>
+        <w:rPr>
+          <w:rFonts w:ascii="Arial" w:hAnsi="Arial" w:cs="Arial"/>
+          <w:sz w:val="18"/>
+          <w:szCs w:val="18"/>
+        </w:rPr>
+        <w:lastRenderedPageBreak/>
+        <w:t>bubbles as well as dirty diapers.</w:t>
+      </w:r>
+      <w:r>
+        <w:rPr>
           <w:noProof/>
         </w:rPr>
-        <w:lastRenderedPageBreak/>
         <w:drawing>
           <wp:inline distT="0" distB="0" distL="0" distR="0" wp14:anchorId="019DB75B" wp14:editId="2818C427">
             <wp:extent cx="5939790" cy="7920990"/>
@@ -1725,7 +2033,7 @@
                     </pic:cNvPicPr>
                   </pic:nvPicPr>
                   <pic:blipFill>
-                    <a:blip r:embed="rId13" cstate="print">
+                    <a:blip r:embed="rId15" cstate="print">
                       <a:extLst>
                         <a:ext uri="{28A0092B-C50C-407E-A947-70E740481C1C}">
                           <a14:useLocalDpi xmlns:a14="http://schemas.microsoft.com/office/drawing/2010/main" val="0"/>
@@ -1885,7 +2193,7 @@
   <w:abstractNum w:abstractNumId="1" w15:restartNumberingAfterBreak="0">
     <w:nsid w:val="28BD118F"/>
     <w:multiLevelType w:val="hybridMultilevel"/>
-    <w:tmpl w:val="8EE8C384"/>
+    <w:tmpl w:val="4FE0DAC8"/>
     <w:lvl w:ilvl="0" w:tplc="04090001">
       <w:start w:val="1"/>
       <w:numFmt w:val="bullet"/>
@@ -2670,6 +2978,34 @@
       <w:contextualSpacing/>
     </w:pPr>
   </w:style>
+  <w:style w:type="paragraph" w:styleId="NormalWeb">
+    <w:name w:val="Normal (Web)"/>
+    <w:basedOn w:val="Normal"/>
+    <w:uiPriority w:val="99"/>
+    <w:semiHidden/>
+    <w:unhideWhenUsed/>
+    <w:rsid w:val="00B56029"/>
+    <w:pPr>
+      <w:spacing w:before="100" w:beforeAutospacing="1" w:after="100" w:afterAutospacing="1" w:line="240" w:lineRule="auto"/>
+    </w:pPr>
+    <w:rPr>
+      <w:rFonts w:ascii="Times New Roman" w:eastAsia="Times New Roman" w:hAnsi="Times New Roman" w:cs="Times New Roman"/>
+      <w:sz w:val="24"/>
+      <w:szCs w:val="24"/>
+    </w:rPr>
+  </w:style>
+  <w:style w:type="character" w:styleId="Hyperlink">
+    <w:name w:val="Hyperlink"/>
+    <w:basedOn w:val="DefaultParagraphFont"/>
+    <w:uiPriority w:val="99"/>
+    <w:semiHidden/>
+    <w:unhideWhenUsed/>
+    <w:rsid w:val="00B56029"/>
+    <w:rPr>
+      <w:color w:val="0000FF"/>
+      <w:u w:val="single"/>
+    </w:rPr>
+  </w:style>
 </w:styles>
 </file>
 

</xml_diff>